<commit_message>
making figure and table changes as well as adding posters
</commit_message>
<xml_diff>
--- a/paper_graphics/cddr_interpret_table/cddr_interpret_table.docx
+++ b/paper_graphics/cddr_interpret_table/cddr_interpret_table.docx
@@ -100,19 +100,7 @@
               <w:rPr>
                 <w:rFonts w:ascii="Times New Roman" w:eastAsia="Times New Roman" w:hAnsi="Times New Roman" w:cs="Times New Roman"/>
               </w:rPr>
-              <w:t xml:space="preserve">CDDR Diagnostic </w:t>
-            </w:r>
-            <w:r>
-              <w:rPr>
-                <w:rFonts w:ascii="Times New Roman" w:eastAsia="Times New Roman" w:hAnsi="Times New Roman" w:cs="Times New Roman"/>
-              </w:rPr>
-              <w:t>Color</w:t>
-            </w:r>
-            <w:r>
-              <w:rPr>
-                <w:rFonts w:ascii="Times New Roman" w:eastAsia="Times New Roman" w:hAnsi="Times New Roman" w:cs="Times New Roman"/>
-              </w:rPr>
-              <w:t>s</w:t>
+              <w:t>CDDR Diagnostic Colors</w:t>
             </w:r>
           </w:p>
         </w:tc>
@@ -317,7 +305,7 @@
               <w:rPr>
                 <w:rFonts w:ascii="Times New Roman" w:eastAsia="Times New Roman" w:hAnsi="Times New Roman" w:cs="Times New Roman"/>
               </w:rPr>
-              <w:t>orange (CDDR)</w:t>
+              <w:t>orange</w:t>
             </w:r>
           </w:p>
         </w:tc>
@@ -351,7 +339,13 @@
               <w:rPr>
                 <w:rFonts w:ascii="Times New Roman" w:eastAsia="Times New Roman" w:hAnsi="Times New Roman" w:cs="Times New Roman"/>
               </w:rPr>
-              <w:t xml:space="preserve">Proportion of subsamples determining </w:t>
+              <w:t>Rate of detecting</w:t>
+            </w:r>
+            <w:r>
+              <w:rPr>
+                <w:rFonts w:ascii="Times New Roman" w:eastAsia="Times New Roman" w:hAnsi="Times New Roman" w:cs="Times New Roman"/>
+              </w:rPr>
+              <w:t xml:space="preserve"> </w:t>
             </w:r>
             <m:oMath>
               <m:r>
@@ -360,21 +354,19 @@
                 </w:rPr>
                 <m:t>X →Y</m:t>
               </m:r>
-            </m:oMath>
-            <w:r>
-              <w:rPr>
-                <w:rFonts w:ascii="Times New Roman" w:eastAsia="Times New Roman" w:hAnsi="Times New Roman" w:cs="Times New Roman"/>
-              </w:rPr>
-              <w:t xml:space="preserve">, indicating </w:t>
-            </w:r>
-            <m:oMath>
               <m:r>
                 <w:rPr>
-                  <w:rFonts w:ascii="Times New Roman" w:eastAsia="Times New Roman" w:hAnsi="Times New Roman" w:cs="Times New Roman"/>
+                  <w:rFonts w:ascii="Cambria Math" w:eastAsia="Times New Roman" w:hAnsi="Times New Roman" w:cs="Times New Roman"/>
                 </w:rPr>
-                <m:t>X →Y</m:t>
+                <m:t xml:space="preserve"> </m:t>
               </m:r>
             </m:oMath>
+            <w:r>
+              <w:rPr>
+                <w:rFonts w:ascii="Times New Roman" w:eastAsia="Times New Roman" w:hAnsi="Times New Roman" w:cs="Times New Roman"/>
+              </w:rPr>
+              <w:t>(CDDR)</w:t>
+            </w:r>
             <w:r>
               <w:rPr>
                 <w:rFonts w:ascii="Times New Roman" w:eastAsia="Times New Roman" w:hAnsi="Times New Roman" w:cs="Times New Roman"/>
@@ -534,7 +526,19 @@
               <w:rPr>
                 <w:rFonts w:ascii="Times New Roman" w:eastAsia="Times New Roman" w:hAnsi="Times New Roman" w:cs="Times New Roman"/>
               </w:rPr>
-              <w:t xml:space="preserve"> line), while the rate of detecting the other direction quickly approaches 0 (blue line). Provides strong evidence in favor of non-</w:t>
+              <w:t xml:space="preserve"> line), while the rate of detecting the other direction quickly approaches 0 (blue line). </w:t>
+            </w:r>
+            <w:r>
+              <w:rPr>
+                <w:rFonts w:ascii="Times New Roman" w:eastAsia="Times New Roman" w:hAnsi="Times New Roman" w:cs="Times New Roman"/>
+              </w:rPr>
+              <w:t>Strong</w:t>
+            </w:r>
+            <w:r>
+              <w:rPr>
+                <w:rFonts w:ascii="Times New Roman" w:eastAsia="Times New Roman" w:hAnsi="Times New Roman" w:cs="Times New Roman"/>
+              </w:rPr>
+              <w:t xml:space="preserve"> evidence in favor of non-</w:t>
             </w:r>
             <w:proofErr w:type="spellStart"/>
             <w:r>
@@ -645,21 +649,13 @@
               <w:rPr>
                 <w:rFonts w:ascii="Times New Roman" w:eastAsia="Times New Roman" w:hAnsi="Times New Roman" w:cs="Times New Roman"/>
               </w:rPr>
-              <w:t xml:space="preserve">Proportion of subsamples determining </w:t>
-            </w:r>
-            <m:oMath>
-              <m:r>
-                <w:rPr>
-                  <w:rFonts w:ascii="Times New Roman" w:eastAsia="Times New Roman" w:hAnsi="Times New Roman" w:cs="Times New Roman"/>
-                </w:rPr>
-                <m:t>Y →X</m:t>
-              </m:r>
-            </m:oMath>
-            <w:r>
-              <w:rPr>
-                <w:rFonts w:ascii="Times New Roman" w:eastAsia="Times New Roman" w:hAnsi="Times New Roman" w:cs="Times New Roman"/>
-              </w:rPr>
-              <w:t xml:space="preserve">, indicating </w:t>
+              <w:t>Rate of detecting</w:t>
+            </w:r>
+            <w:r>
+              <w:rPr>
+                <w:rFonts w:ascii="Times New Roman" w:eastAsia="Times New Roman" w:hAnsi="Times New Roman" w:cs="Times New Roman"/>
+              </w:rPr>
+              <w:t xml:space="preserve"> </w:t>
             </w:r>
             <m:oMath>
               <m:r>
@@ -802,7 +798,7 @@
               <w:rPr>
                 <w:rFonts w:ascii="Times New Roman" w:eastAsia="Times New Roman" w:hAnsi="Times New Roman" w:cs="Times New Roman"/>
               </w:rPr>
-              <w:t xml:space="preserve"> both directions are around 0.5 across subsample sizes (</w:t>
+              <w:t xml:space="preserve"> both directions around 0.5 across subsample sizes (</w:t>
             </w:r>
             <w:r>
               <w:rPr>
@@ -814,7 +810,31 @@
               <w:rPr>
                 <w:rFonts w:ascii="Times New Roman" w:eastAsia="Times New Roman" w:hAnsi="Times New Roman" w:cs="Times New Roman"/>
               </w:rPr>
-              <w:t xml:space="preserve"> and blue lines). Provides strong evidence for non-</w:t>
+              <w:t xml:space="preserve"> and blue lines). </w:t>
+            </w:r>
+            <w:r>
+              <w:rPr>
+                <w:rFonts w:ascii="Times New Roman" w:eastAsia="Times New Roman" w:hAnsi="Times New Roman" w:cs="Times New Roman"/>
+              </w:rPr>
+              <w:t>Strong</w:t>
+            </w:r>
+            <w:r>
+              <w:rPr>
+                <w:rFonts w:ascii="Times New Roman" w:eastAsia="Times New Roman" w:hAnsi="Times New Roman" w:cs="Times New Roman"/>
+              </w:rPr>
+              <w:t xml:space="preserve"> evidence </w:t>
+            </w:r>
+            <w:r>
+              <w:rPr>
+                <w:rFonts w:ascii="Times New Roman" w:eastAsia="Times New Roman" w:hAnsi="Times New Roman" w:cs="Times New Roman"/>
+              </w:rPr>
+              <w:t>of</w:t>
+            </w:r>
+            <w:r>
+              <w:rPr>
+                <w:rFonts w:ascii="Times New Roman" w:eastAsia="Times New Roman" w:hAnsi="Times New Roman" w:cs="Times New Roman"/>
+              </w:rPr>
+              <w:t xml:space="preserve"> non-</w:t>
             </w:r>
             <w:proofErr w:type="spellStart"/>
             <w:r>
@@ -828,7 +848,19 @@
               <w:rPr>
                 <w:rFonts w:ascii="Times New Roman" w:eastAsia="Times New Roman" w:hAnsi="Times New Roman" w:cs="Times New Roman"/>
               </w:rPr>
-              <w:t xml:space="preserve"> assumption violations. </w:t>
+              <w:t xml:space="preserve"> assumption violations</w:t>
+            </w:r>
+            <w:r>
+              <w:rPr>
+                <w:rFonts w:ascii="Times New Roman" w:eastAsia="Times New Roman" w:hAnsi="Times New Roman" w:cs="Times New Roman"/>
+              </w:rPr>
+              <w:t xml:space="preserve">. </w:t>
+            </w:r>
+            <w:r>
+              <w:rPr>
+                <w:rFonts w:ascii="Times New Roman" w:eastAsia="Times New Roman" w:hAnsi="Times New Roman" w:cs="Times New Roman"/>
+              </w:rPr>
+              <w:t>Cannot conclude directionality.</w:t>
             </w:r>
           </w:p>
         </w:tc>
@@ -981,7 +1013,7 @@
       </w:tr>
       <w:tr>
         <w:trPr>
-          <w:trHeight w:val="1440"/>
+          <w:trHeight w:val="690"/>
         </w:trPr>
         <w:tc>
           <w:tcPr>
@@ -1048,7 +1080,7 @@
               <w:rPr>
                 <w:rFonts w:ascii="Times New Roman" w:eastAsia="Times New Roman" w:hAnsi="Times New Roman" w:cs="Times New Roman"/>
               </w:rPr>
-              <w:t>orange (CDDR)</w:t>
+              <w:t>orange</w:t>
             </w:r>
           </w:p>
         </w:tc>
@@ -1075,21 +1107,7 @@
               <w:rPr>
                 <w:rFonts w:ascii="Times New Roman" w:eastAsia="Times New Roman" w:hAnsi="Times New Roman" w:cs="Times New Roman"/>
               </w:rPr>
-              <w:t xml:space="preserve">Proportion of subsamples rejecting only </w:t>
-            </w:r>
-            <m:oMath>
-              <m:r>
-                <w:rPr>
-                  <w:rFonts w:ascii="Times New Roman" w:eastAsia="Times New Roman" w:hAnsi="Times New Roman" w:cs="Times New Roman"/>
-                </w:rPr>
-                <m:t>Y →X</m:t>
-              </m:r>
-            </m:oMath>
-            <w:r>
-              <w:rPr>
-                <w:rFonts w:ascii="Times New Roman" w:eastAsia="Times New Roman" w:hAnsi="Times New Roman" w:cs="Times New Roman"/>
-              </w:rPr>
-              <w:t xml:space="preserve">, indicating </w:t>
+              <w:t xml:space="preserve">Rate of detecting </w:t>
             </w:r>
             <m:oMath>
               <m:r>
@@ -1098,12 +1116,18 @@
                 </w:rPr>
                 <m:t>X →Y</m:t>
               </m:r>
+              <m:r>
+                <w:rPr>
+                  <w:rFonts w:ascii="Cambria Math" w:eastAsia="Times New Roman" w:hAnsi="Times New Roman" w:cs="Times New Roman"/>
+                </w:rPr>
+                <m:t xml:space="preserve"> </m:t>
+              </m:r>
             </m:oMath>
             <w:r>
               <w:rPr>
                 <w:rFonts w:ascii="Times New Roman" w:eastAsia="Times New Roman" w:hAnsi="Times New Roman" w:cs="Times New Roman"/>
               </w:rPr>
-              <w:t>.</w:t>
+              <w:t>(CDDR).</w:t>
             </w:r>
           </w:p>
         </w:tc>
@@ -1240,21 +1264,43 @@
               <w:rPr>
                 <w:rFonts w:ascii="Times New Roman" w:eastAsia="Times New Roman" w:hAnsi="Times New Roman" w:cs="Times New Roman"/>
               </w:rPr>
-              <w:t xml:space="preserve"> line), while the other outcome rates quickly approach 0 (blue, purple, and green lines). Provides strong evidence that both non-</w:t>
-            </w:r>
-            <w:proofErr w:type="spellStart"/>
-            <w:r>
-              <w:rPr>
-                <w:rFonts w:ascii="Times New Roman" w:eastAsia="Times New Roman" w:hAnsi="Times New Roman" w:cs="Times New Roman"/>
-              </w:rPr>
-              <w:t>Gaussianity</w:t>
-            </w:r>
-            <w:proofErr w:type="spellEnd"/>
-            <w:r>
-              <w:rPr>
-                <w:rFonts w:ascii="Times New Roman" w:eastAsia="Times New Roman" w:hAnsi="Times New Roman" w:cs="Times New Roman"/>
-              </w:rPr>
-              <w:t xml:space="preserve"> and linearity hold, and that the directionality is </w:t>
+              <w:t xml:space="preserve"> line), while the other outcome rates quickly approach 0 (blue, purple, and green lines). </w:t>
+            </w:r>
+            <w:r>
+              <w:rPr>
+                <w:rFonts w:ascii="Times New Roman" w:eastAsia="Times New Roman" w:hAnsi="Times New Roman" w:cs="Times New Roman"/>
+              </w:rPr>
+              <w:t>Strong</w:t>
+            </w:r>
+            <w:r>
+              <w:rPr>
+                <w:rFonts w:ascii="Times New Roman" w:eastAsia="Times New Roman" w:hAnsi="Times New Roman" w:cs="Times New Roman"/>
+              </w:rPr>
+              <w:t xml:space="preserve"> evidence </w:t>
+            </w:r>
+            <w:r>
+              <w:rPr>
+                <w:rFonts w:ascii="Times New Roman" w:eastAsia="Times New Roman" w:hAnsi="Times New Roman" w:cs="Times New Roman"/>
+              </w:rPr>
+              <w:t>of no assumption violations and</w:t>
+            </w:r>
+            <w:r>
+              <w:rPr>
+                <w:rFonts w:ascii="Times New Roman" w:eastAsia="Times New Roman" w:hAnsi="Times New Roman" w:cs="Times New Roman"/>
+              </w:rPr>
+              <w:t xml:space="preserve"> direction</w:t>
+            </w:r>
+            <w:r>
+              <w:rPr>
+                <w:rFonts w:ascii="Times New Roman" w:eastAsia="Times New Roman" w:hAnsi="Times New Roman" w:cs="Times New Roman"/>
+              </w:rPr>
+              <w:t xml:space="preserve"> being</w:t>
+            </w:r>
+            <w:r>
+              <w:rPr>
+                <w:rFonts w:ascii="Times New Roman" w:eastAsia="Times New Roman" w:hAnsi="Times New Roman" w:cs="Times New Roman"/>
+              </w:rPr>
+              <w:t xml:space="preserve"> </w:t>
             </w:r>
             <m:oMath>
               <m:r>
@@ -1363,27 +1409,7 @@
               <w:rPr>
                 <w:rFonts w:ascii="Times New Roman" w:eastAsia="Times New Roman" w:hAnsi="Times New Roman" w:cs="Times New Roman"/>
               </w:rPr>
-              <w:t xml:space="preserve">Proportion of subsamples rejecting only </w:t>
-            </w:r>
-            <m:oMath>
-              <m:r>
-                <w:rPr>
-                  <w:rFonts w:ascii="Times New Roman" w:eastAsia="Times New Roman" w:hAnsi="Times New Roman" w:cs="Times New Roman"/>
-                </w:rPr>
-                <m:t>X →Y</m:t>
-              </m:r>
-            </m:oMath>
-            <w:r>
-              <w:rPr>
-                <w:rFonts w:ascii="Times New Roman" w:eastAsia="Times New Roman" w:hAnsi="Times New Roman" w:cs="Times New Roman"/>
-              </w:rPr>
-              <w:t>, indicating</w:t>
-            </w:r>
-            <w:r>
-              <w:rPr>
-                <w:rFonts w:ascii="Times New Roman" w:eastAsia="Times New Roman" w:hAnsi="Times New Roman" w:cs="Times New Roman"/>
-              </w:rPr>
-              <w:t xml:space="preserve"> </w:t>
+              <w:t xml:space="preserve">Rate of detecting </w:t>
             </w:r>
             <m:oMath>
               <m:r>
@@ -1397,7 +1423,7 @@
               <w:rPr>
                 <w:rFonts w:ascii="Times New Roman" w:eastAsia="Times New Roman" w:hAnsi="Times New Roman" w:cs="Times New Roman"/>
               </w:rPr>
-              <w:t xml:space="preserve">. </w:t>
+              <w:t>.</w:t>
             </w:r>
           </w:p>
         </w:tc>
@@ -1526,7 +1552,31 @@
               <w:rPr>
                 <w:rFonts w:ascii="Times New Roman" w:eastAsia="Times New Roman" w:hAnsi="Times New Roman" w:cs="Times New Roman"/>
               </w:rPr>
-              <w:t>, blue, and green lines). Provides strong evidence for linearity assumption violations.</w:t>
+              <w:t xml:space="preserve">, blue, and green lines). </w:t>
+            </w:r>
+            <w:r>
+              <w:rPr>
+                <w:rFonts w:ascii="Times New Roman" w:eastAsia="Times New Roman" w:hAnsi="Times New Roman" w:cs="Times New Roman"/>
+              </w:rPr>
+              <w:t>S</w:t>
+            </w:r>
+            <w:r>
+              <w:rPr>
+                <w:rFonts w:ascii="Times New Roman" w:eastAsia="Times New Roman" w:hAnsi="Times New Roman" w:cs="Times New Roman"/>
+              </w:rPr>
+              <w:t xml:space="preserve">trong evidence </w:t>
+            </w:r>
+            <w:r>
+              <w:rPr>
+                <w:rFonts w:ascii="Times New Roman" w:eastAsia="Times New Roman" w:hAnsi="Times New Roman" w:cs="Times New Roman"/>
+              </w:rPr>
+              <w:t>of</w:t>
+            </w:r>
+            <w:r>
+              <w:rPr>
+                <w:rFonts w:ascii="Times New Roman" w:eastAsia="Times New Roman" w:hAnsi="Times New Roman" w:cs="Times New Roman"/>
+              </w:rPr>
+              <w:t xml:space="preserve"> linearity assumption violations.</w:t>
             </w:r>
             <w:r>
               <w:rPr>
@@ -1634,7 +1684,25 @@
               <w:rPr>
                 <w:rFonts w:ascii="Times New Roman" w:eastAsia="Times New Roman" w:hAnsi="Times New Roman" w:cs="Times New Roman"/>
               </w:rPr>
-              <w:t xml:space="preserve">Proportion of subsamples rejecting in both directions, indicating linearity assumption violation. </w:t>
+              <w:t>I</w:t>
+            </w:r>
+            <w:r>
+              <w:rPr>
+                <w:rFonts w:ascii="Times New Roman" w:eastAsia="Times New Roman" w:hAnsi="Times New Roman" w:cs="Times New Roman"/>
+              </w:rPr>
+              <w:t>ndicat</w:t>
+            </w:r>
+            <w:r>
+              <w:rPr>
+                <w:rFonts w:ascii="Times New Roman" w:eastAsia="Times New Roman" w:hAnsi="Times New Roman" w:cs="Times New Roman"/>
+              </w:rPr>
+              <w:t>es</w:t>
+            </w:r>
+            <w:r>
+              <w:rPr>
+                <w:rFonts w:ascii="Times New Roman" w:eastAsia="Times New Roman" w:hAnsi="Times New Roman" w:cs="Times New Roman"/>
+              </w:rPr>
+              <w:t xml:space="preserve"> linearity assumption violation. </w:t>
             </w:r>
           </w:p>
         </w:tc>
@@ -1795,7 +1863,31 @@
               <w:rPr>
                 <w:rFonts w:ascii="Times New Roman" w:eastAsia="Times New Roman" w:hAnsi="Times New Roman" w:cs="Times New Roman"/>
               </w:rPr>
-              <w:t>, blue, and purple lines). Provides strong evidence for non-</w:t>
+              <w:t xml:space="preserve">, blue, and purple lines). </w:t>
+            </w:r>
+            <w:r>
+              <w:rPr>
+                <w:rFonts w:ascii="Times New Roman" w:eastAsia="Times New Roman" w:hAnsi="Times New Roman" w:cs="Times New Roman"/>
+              </w:rPr>
+              <w:t>S</w:t>
+            </w:r>
+            <w:r>
+              <w:rPr>
+                <w:rFonts w:ascii="Times New Roman" w:eastAsia="Times New Roman" w:hAnsi="Times New Roman" w:cs="Times New Roman"/>
+              </w:rPr>
+              <w:t xml:space="preserve">trong evidence </w:t>
+            </w:r>
+            <w:r>
+              <w:rPr>
+                <w:rFonts w:ascii="Times New Roman" w:eastAsia="Times New Roman" w:hAnsi="Times New Roman" w:cs="Times New Roman"/>
+              </w:rPr>
+              <w:t>of</w:t>
+            </w:r>
+            <w:r>
+              <w:rPr>
+                <w:rFonts w:ascii="Times New Roman" w:eastAsia="Times New Roman" w:hAnsi="Times New Roman" w:cs="Times New Roman"/>
+              </w:rPr>
+              <w:t xml:space="preserve"> non-</w:t>
             </w:r>
             <w:proofErr w:type="spellStart"/>
             <w:r>
@@ -1917,7 +2009,13 @@
               <w:rPr>
                 <w:rFonts w:ascii="Times New Roman" w:eastAsia="Times New Roman" w:hAnsi="Times New Roman" w:cs="Times New Roman"/>
               </w:rPr>
-              <w:t>Proportion of subsamples failing to reject in both directions, indicating small sample size or non-</w:t>
+              <w:t>Indicates</w:t>
+            </w:r>
+            <w:r>
+              <w:rPr>
+                <w:rFonts w:ascii="Times New Roman" w:eastAsia="Times New Roman" w:hAnsi="Times New Roman" w:cs="Times New Roman"/>
+              </w:rPr>
+              <w:t xml:space="preserve"> small sample size or non-</w:t>
             </w:r>
             <w:proofErr w:type="spellStart"/>
             <w:r>
@@ -1991,7 +2089,7 @@
                 <w:noProof/>
               </w:rPr>
               <w:drawing>
-                <wp:inline distT="0" distB="0" distL="0" distR="0" wp14:anchorId="174DC8F1" wp14:editId="7D70581F">
+                <wp:inline distT="0" distB="0" distL="0" distR="0" wp14:anchorId="174DC8F1" wp14:editId="1A78A56E">
                   <wp:extent cx="1234440" cy="1005840"/>
                   <wp:effectExtent l="0" t="0" r="0" b="0"/>
                   <wp:docPr id="370550322" name="Picture 8" descr="A graph of colored lines&#10;&#10;Description automatically generated"/>
@@ -2069,7 +2167,7 @@
                 <w:noProof/>
               </w:rPr>
               <w:drawing>
-                <wp:inline distT="0" distB="0" distL="0" distR="0" wp14:anchorId="6AA562C3" wp14:editId="57EEC109">
+                <wp:inline distT="0" distB="0" distL="0" distR="0" wp14:anchorId="6AA562C3" wp14:editId="221BAAEA">
                   <wp:extent cx="1234440" cy="1005840"/>
                   <wp:effectExtent l="0" t="0" r="0" b="0"/>
                   <wp:docPr id="2063090559" name="Picture 9" descr="A graph with colored lines&#10;&#10;Description automatically generated"/>

</xml_diff>

<commit_message>
updating all files before submission
</commit_message>
<xml_diff>
--- a/paper_graphics/cddr_interpret_table/cddr_interpret_table.docx
+++ b/paper_graphics/cddr_interpret_table/cddr_interpret_table.docx
@@ -339,13 +339,7 @@
               <w:rPr>
                 <w:rFonts w:ascii="Times New Roman" w:eastAsia="Times New Roman" w:hAnsi="Times New Roman" w:cs="Times New Roman"/>
               </w:rPr>
-              <w:t>Rate of detecting</w:t>
-            </w:r>
-            <w:r>
-              <w:rPr>
-                <w:rFonts w:ascii="Times New Roman" w:eastAsia="Times New Roman" w:hAnsi="Times New Roman" w:cs="Times New Roman"/>
-              </w:rPr>
-              <w:t xml:space="preserve"> </w:t>
+              <w:t xml:space="preserve">Rate of detecting </w:t>
             </w:r>
             <m:oMath>
               <m:r>
@@ -354,19 +348,7 @@
                 </w:rPr>
                 <m:t>X →Y</m:t>
               </m:r>
-              <m:r>
-                <w:rPr>
-                  <w:rFonts w:ascii="Cambria Math" w:eastAsia="Times New Roman" w:hAnsi="Times New Roman" w:cs="Times New Roman"/>
-                </w:rPr>
-                <m:t xml:space="preserve"> </m:t>
-              </m:r>
             </m:oMath>
-            <w:r>
-              <w:rPr>
-                <w:rFonts w:ascii="Times New Roman" w:eastAsia="Times New Roman" w:hAnsi="Times New Roman" w:cs="Times New Roman"/>
-              </w:rPr>
-              <w:t>(CDDR)</w:t>
-            </w:r>
             <w:r>
               <w:rPr>
                 <w:rFonts w:ascii="Times New Roman" w:eastAsia="Times New Roman" w:hAnsi="Times New Roman" w:cs="Times New Roman"/>
@@ -649,13 +631,7 @@
               <w:rPr>
                 <w:rFonts w:ascii="Times New Roman" w:eastAsia="Times New Roman" w:hAnsi="Times New Roman" w:cs="Times New Roman"/>
               </w:rPr>
-              <w:t>Rate of detecting</w:t>
-            </w:r>
-            <w:r>
-              <w:rPr>
-                <w:rFonts w:ascii="Times New Roman" w:eastAsia="Times New Roman" w:hAnsi="Times New Roman" w:cs="Times New Roman"/>
-              </w:rPr>
-              <w:t xml:space="preserve"> </w:t>
+              <w:t xml:space="preserve">Rate of detecting </w:t>
             </w:r>
             <m:oMath>
               <m:r>
@@ -854,13 +830,7 @@
               <w:rPr>
                 <w:rFonts w:ascii="Times New Roman" w:eastAsia="Times New Roman" w:hAnsi="Times New Roman" w:cs="Times New Roman"/>
               </w:rPr>
-              <w:t xml:space="preserve">. </w:t>
-            </w:r>
-            <w:r>
-              <w:rPr>
-                <w:rFonts w:ascii="Times New Roman" w:eastAsia="Times New Roman" w:hAnsi="Times New Roman" w:cs="Times New Roman"/>
-              </w:rPr>
-              <w:t>Cannot conclude directionality.</w:t>
+              <w:t>. Cannot conclude directionality.</w:t>
             </w:r>
           </w:p>
         </w:tc>
@@ -951,10 +921,10 @@
         </w:tc>
         <w:tc>
           <w:tcPr>
-            <w:tcW w:w="1948" w:type="dxa"/>
+            <w:tcW w:w="7650" w:type="dxa"/>
+            <w:gridSpan w:val="2"/>
             <w:tcBorders>
               <w:top w:val="nil"/>
-              <w:right w:val="nil"/>
             </w:tcBorders>
             <w:shd w:val="clear" w:color="auto" w:fill="auto"/>
             <w:tcMar>
@@ -967,37 +937,12 @@
           <w:p>
             <w:pPr>
               <w:widowControl w:val="0"/>
-              <w:spacing w:line="240" w:lineRule="auto"/>
-              <w:rPr>
-                <w:rFonts w:ascii="Times New Roman" w:eastAsia="Times New Roman" w:hAnsi="Times New Roman" w:cs="Times New Roman"/>
-              </w:rPr>
-            </w:pPr>
-          </w:p>
-        </w:tc>
-        <w:tc>
-          <w:tcPr>
-            <w:tcW w:w="5702" w:type="dxa"/>
-            <w:tcBorders>
-              <w:top w:val="nil"/>
-              <w:left w:val="nil"/>
-            </w:tcBorders>
-            <w:shd w:val="clear" w:color="auto" w:fill="auto"/>
-            <w:tcMar>
-              <w:top w:w="100" w:type="dxa"/>
-              <w:left w:w="100" w:type="dxa"/>
-              <w:bottom w:w="100" w:type="dxa"/>
-              <w:right w:w="100" w:type="dxa"/>
-            </w:tcMar>
-          </w:tcPr>
-          <w:p>
-            <w:pPr>
-              <w:widowControl w:val="0"/>
               <w:numPr>
                 <w:ilvl w:val="0"/>
                 <w:numId w:val="4"/>
               </w:numPr>
               <w:spacing w:line="240" w:lineRule="auto"/>
-              <w:ind w:left="198"/>
+              <w:ind w:left="443"/>
               <w:rPr>
                 <w:rFonts w:ascii="Times New Roman" w:eastAsia="Times New Roman" w:hAnsi="Times New Roman" w:cs="Times New Roman"/>
               </w:rPr>
@@ -1048,6 +993,18 @@
               </w:rPr>
               <w:t>Test-based Approach</w:t>
             </w:r>
+            <w:r>
+              <w:rPr>
+                <w:rFonts w:ascii="Times New Roman" w:eastAsia="Times New Roman" w:hAnsi="Times New Roman" w:cs="Times New Roman"/>
+              </w:rPr>
+              <w:t xml:space="preserve"> with </w:t>
+            </w:r>
+            <w:r>
+              <w:rPr>
+                <w:rFonts w:ascii="Times New Roman" w:eastAsia="Times New Roman" w:hAnsi="Times New Roman" w:cs="Times New Roman"/>
+              </w:rPr>
+              <w:t>HSIC</w:t>
+            </w:r>
           </w:p>
         </w:tc>
         <w:tc>
@@ -1116,18 +1073,12 @@
                 </w:rPr>
                 <m:t>X →Y</m:t>
               </m:r>
-              <m:r>
-                <w:rPr>
-                  <w:rFonts w:ascii="Cambria Math" w:eastAsia="Times New Roman" w:hAnsi="Times New Roman" w:cs="Times New Roman"/>
-                </w:rPr>
-                <m:t xml:space="preserve"> </m:t>
-              </m:r>
             </m:oMath>
             <w:r>
               <w:rPr>
                 <w:rFonts w:ascii="Times New Roman" w:eastAsia="Times New Roman" w:hAnsi="Times New Roman" w:cs="Times New Roman"/>
               </w:rPr>
-              <w:t>(CDDR).</w:t>
+              <w:t>.</w:t>
             </w:r>
           </w:p>
         </w:tc>
@@ -1684,6 +1635,12 @@
               <w:rPr>
                 <w:rFonts w:ascii="Times New Roman" w:eastAsia="Times New Roman" w:hAnsi="Times New Roman" w:cs="Times New Roman"/>
               </w:rPr>
+              <w:t xml:space="preserve">Rate of rejecting in both directions. </w:t>
+            </w:r>
+            <w:r>
+              <w:rPr>
+                <w:rFonts w:ascii="Times New Roman" w:eastAsia="Times New Roman" w:hAnsi="Times New Roman" w:cs="Times New Roman"/>
+              </w:rPr>
               <w:t>I</w:t>
             </w:r>
             <w:r>
@@ -2009,6 +1966,12 @@
               <w:rPr>
                 <w:rFonts w:ascii="Times New Roman" w:eastAsia="Times New Roman" w:hAnsi="Times New Roman" w:cs="Times New Roman"/>
               </w:rPr>
+              <w:t xml:space="preserve">Rate of failing to reject in both directions. </w:t>
+            </w:r>
+            <w:r>
+              <w:rPr>
+                <w:rFonts w:ascii="Times New Roman" w:eastAsia="Times New Roman" w:hAnsi="Times New Roman" w:cs="Times New Roman"/>
+              </w:rPr>
               <w:t>Indicates</w:t>
             </w:r>
             <w:r>
@@ -2089,7 +2052,7 @@
                 <w:noProof/>
               </w:rPr>
               <w:drawing>
-                <wp:inline distT="0" distB="0" distL="0" distR="0" wp14:anchorId="174DC8F1" wp14:editId="1A78A56E">
+                <wp:inline distT="0" distB="0" distL="0" distR="0" wp14:anchorId="174DC8F1" wp14:editId="698B2882">
                   <wp:extent cx="1234440" cy="1005840"/>
                   <wp:effectExtent l="0" t="0" r="0" b="0"/>
                   <wp:docPr id="370550322" name="Picture 8" descr="A graph of colored lines&#10;&#10;Description automatically generated"/>
@@ -2167,7 +2130,7 @@
                 <w:noProof/>
               </w:rPr>
               <w:drawing>
-                <wp:inline distT="0" distB="0" distL="0" distR="0" wp14:anchorId="6AA562C3" wp14:editId="221BAAEA">
+                <wp:inline distT="0" distB="0" distL="0" distR="0" wp14:anchorId="6AA562C3" wp14:editId="4A48E522">
                   <wp:extent cx="1234440" cy="1005840"/>
                   <wp:effectExtent l="0" t="0" r="0" b="0"/>
                   <wp:docPr id="2063090559" name="Picture 9" descr="A graph with colored lines&#10;&#10;Description automatically generated"/>

</xml_diff>